<commit_message>
added the github web address to it
</commit_message>
<xml_diff>
--- a/MSC_DA_CA2v4.docx
+++ b/MSC_DA_CA2v4.docx
@@ -1459,6 +1459,13 @@
           <w:bCs/>
         </w:rPr>
         <w:t xml:space="preserve">For the windows machine = </w:t>
+      </w:r>
+      <w:r>
+        <w:rPr>
+          <w:b/>
+          <w:bCs/>
+        </w:rPr>
+        <w:t>https://github.com/MichelleMoran431/MSC_DA_CA2v4.git</w:t>
       </w:r>
     </w:p>
     <w:p>

</xml_diff>